<commit_message>
Combined with Shaun's Robust Search
try playing with:
RWS
MBS
Zoo
Buddha Tooth Relic Temple
Vivo
Flyer
</commit_message>
<xml_diff>
--- a/JS Resources for Map.docx
+++ b/JS Resources for Map.docx
@@ -61,6 +61,21 @@
           <w:t>https://developer.xamarin.com/guides/android/platform_features/maps_and_location/maps/part_2_-_maps_api/</w:t>
         </w:r>
       </w:hyperlink>
+    </w:p>
+    <w:p>
+      <w:pPr>
+        <w:rPr>
+          <w:rStyle w:val="Hyperlink"/>
+        </w:rPr>
+      </w:pPr>
+      <w:r>
+        <w:rPr>
+          <w:rStyle w:val="Hyperlink"/>
+        </w:rPr>
+        <w:t>http://www.joellipman.com/articles/google/android/application-development/android-os-add-googlemap-as-fragment.html</w:t>
+      </w:r>
+      <w:bookmarkStart w:id="0" w:name="_GoBack"/>
+      <w:bookmarkEnd w:id="0"/>
     </w:p>
     <w:p>
       <w:pPr>
@@ -188,10 +203,7 @@
         </w:r>
       </w:hyperlink>
     </w:p>
-    <w:p>
-      <w:bookmarkStart w:id="0" w:name="_GoBack"/>
-      <w:bookmarkEnd w:id="0"/>
-    </w:p>
+    <w:p/>
     <w:sectPr>
       <w:pgSz w:w="11906" w:h="16838"/>
       <w:pgMar w:top="1440" w:right="1440" w:bottom="1440" w:left="1440" w:header="708" w:footer="708" w:gutter="0"/>

</xml_diff>

<commit_message>
Before another merge with origin
</commit_message>
<xml_diff>
--- a/JS Resources for Map.docx
+++ b/JS Resources for Map.docx
@@ -61,6 +61,21 @@
           <w:t>https://developer.xamarin.com/guides/android/platform_features/maps_and_location/maps/part_2_-_maps_api/</w:t>
         </w:r>
       </w:hyperlink>
+    </w:p>
+    <w:p>
+      <w:pPr>
+        <w:rPr>
+          <w:rStyle w:val="Hyperlink"/>
+        </w:rPr>
+      </w:pPr>
+      <w:r>
+        <w:rPr>
+          <w:rStyle w:val="Hyperlink"/>
+        </w:rPr>
+        <w:t>http://www.joellipman.com/articles/google/android/application-development/android-os-add-googlemap-as-fragment.html</w:t>
+      </w:r>
+      <w:bookmarkStart w:id="0" w:name="_GoBack"/>
+      <w:bookmarkEnd w:id="0"/>
     </w:p>
     <w:p>
       <w:pPr>
@@ -188,10 +203,7 @@
         </w:r>
       </w:hyperlink>
     </w:p>
-    <w:p>
-      <w:bookmarkStart w:id="0" w:name="_GoBack"/>
-      <w:bookmarkEnd w:id="0"/>
-    </w:p>
+    <w:p/>
     <w:sectPr>
       <w:pgSz w:w="11906" w:h="16838"/>
       <w:pgMar w:top="1440" w:right="1440" w:bottom="1440" w:left="1440" w:header="708" w:footer="708" w:gutter="0"/>

</xml_diff>